<commit_message>
Plot of 5 eigenvectors
</commit_message>
<xml_diff>
--- a/finding/BiomaxOrgan10/UterineCervix/Uterine Cervix.docx
+++ b/finding/BiomaxOrgan10/UterineCervix/Uterine Cervix.docx
@@ -196,10 +196,67 @@
       </w:r>
     </w:p>
     <w:p>
+      <w:r>
+        <w:t>5 eigenvectors and spectral mean of the image</w:t>
+      </w:r>
+    </w:p>
+    <w:p>
+      <w:pPr>
+        <w:jc w:val="center"/>
+      </w:pPr>
+      <w:r>
+        <w:rPr>
+          <w:noProof/>
+        </w:rPr>
+        <w:drawing>
+          <wp:inline distT="0" distB="0" distL="0" distR="0">
+            <wp:extent cx="5073162" cy="3889423"/>
+            <wp:effectExtent l="0" t="0" r="0" b="0"/>
+            <wp:docPr id="9" name="Picture 9"/>
+            <wp:cNvGraphicFramePr>
+              <a:graphicFrameLocks xmlns:a="http://schemas.openxmlformats.org/drawingml/2006/main" noChangeAspect="1"/>
+            </wp:cNvGraphicFramePr>
+            <a:graphic xmlns:a="http://schemas.openxmlformats.org/drawingml/2006/main">
+              <a:graphicData uri="http://schemas.openxmlformats.org/drawingml/2006/picture">
+                <pic:pic xmlns:pic="http://schemas.openxmlformats.org/drawingml/2006/picture">
+                  <pic:nvPicPr>
+                    <pic:cNvPr id="9" name="Eigenvector_SpectralMean.png"/>
+                    <pic:cNvPicPr/>
+                  </pic:nvPicPr>
+                  <pic:blipFill>
+                    <a:blip r:embed="rId7" cstate="print">
+                      <a:extLst>
+                        <a:ext uri="{28A0092B-C50C-407E-A947-70E740481C1C}">
+                          <a14:useLocalDpi xmlns:a14="http://schemas.microsoft.com/office/drawing/2010/main" val="0"/>
+                        </a:ext>
+                      </a:extLst>
+                    </a:blip>
+                    <a:stretch>
+                      <a:fillRect/>
+                    </a:stretch>
+                  </pic:blipFill>
+                  <pic:spPr>
+                    <a:xfrm>
+                      <a:off x="0" y="0"/>
+                      <a:ext cx="5138881" cy="3939807"/>
+                    </a:xfrm>
+                    <a:prstGeom prst="rect">
+                      <a:avLst/>
+                    </a:prstGeom>
+                  </pic:spPr>
+                </pic:pic>
+              </a:graphicData>
+            </a:graphic>
+          </wp:inline>
+        </w:drawing>
+      </w:r>
+    </w:p>
+    <w:p>
       <w:pPr>
         <w:jc w:val="both"/>
       </w:pPr>
       <w:r>
+        <w:lastRenderedPageBreak/>
         <w:t xml:space="preserve">Reconstruction of spectra for a </w:t>
       </w:r>
       <w:r>
@@ -212,10 +269,7 @@
         <w:t xml:space="preserve">chosen </w:t>
       </w:r>
       <w:r>
-        <w:t>over the image</w:t>
-      </w:r>
-      <w:r>
-        <w:t xml:space="preserve"> using 5 eigenvectors</w:t>
+        <w:t>over the image using 5 eigenvectors</w:t>
       </w:r>
     </w:p>
     <w:p>
@@ -242,7 +296,7 @@
                     <pic:cNvPicPr/>
                   </pic:nvPicPr>
                   <pic:blipFill>
-                    <a:blip r:embed="rId7">
+                    <a:blip r:embed="rId8">
                       <a:extLst>
                         <a:ext uri="{28A0092B-C50C-407E-A947-70E740481C1C}">
                           <a14:useLocalDpi xmlns:a14="http://schemas.microsoft.com/office/drawing/2010/main" val="0"/>
@@ -270,16 +324,10 @@
       </w:r>
     </w:p>
     <w:p>
-      <w:r>
-        <w:br w:type="page"/>
-      </w:r>
-    </w:p>
-    <w:p>
       <w:pPr>
         <w:jc w:val="both"/>
       </w:pPr>
       <w:r>
-        <w:lastRenderedPageBreak/>
         <w:t xml:space="preserve">Reconstruction of spectra of </w:t>
       </w:r>
       <w:r>
@@ -310,77 +358,6 @@
                 <pic:pic xmlns:pic="http://schemas.openxmlformats.org/drawingml/2006/picture">
                   <pic:nvPicPr>
                     <pic:cNvPr id="8" name="T_one_pix_after_PCA.png"/>
-                    <pic:cNvPicPr/>
-                  </pic:nvPicPr>
-                  <pic:blipFill>
-                    <a:blip r:embed="rId8">
-                      <a:extLst>
-                        <a:ext uri="{28A0092B-C50C-407E-A947-70E740481C1C}">
-                          <a14:useLocalDpi xmlns:a14="http://schemas.microsoft.com/office/drawing/2010/main" val="0"/>
-                        </a:ext>
-                      </a:extLst>
-                    </a:blip>
-                    <a:stretch>
-                      <a:fillRect/>
-                    </a:stretch>
-                  </pic:blipFill>
-                  <pic:spPr>
-                    <a:xfrm>
-                      <a:off x="0" y="0"/>
-                      <a:ext cx="4809744" cy="3602736"/>
-                    </a:xfrm>
-                    <a:prstGeom prst="rect">
-                      <a:avLst/>
-                    </a:prstGeom>
-                  </pic:spPr>
-                </pic:pic>
-              </a:graphicData>
-            </a:graphic>
-          </wp:inline>
-        </w:drawing>
-      </w:r>
-    </w:p>
-    <w:p>
-      <w:pPr>
-        <w:jc w:val="both"/>
-      </w:pPr>
-      <w:r>
-        <w:t xml:space="preserve">Reconstruction of </w:t>
-      </w:r>
-      <w:r>
-        <w:t xml:space="preserve">mean </w:t>
-      </w:r>
-      <w:r>
-        <w:t xml:space="preserve">spectra of </w:t>
-      </w:r>
-      <w:r>
-        <w:t>the image</w:t>
-      </w:r>
-      <w:r>
-        <w:t xml:space="preserve"> using 5 eigenvectors</w:t>
-      </w:r>
-    </w:p>
-    <w:p>
-      <w:pPr>
-        <w:jc w:val="center"/>
-      </w:pPr>
-      <w:r>
-        <w:rPr>
-          <w:noProof/>
-        </w:rPr>
-        <w:drawing>
-          <wp:inline distT="0" distB="0" distL="0" distR="0">
-            <wp:extent cx="4809744" cy="3602736"/>
-            <wp:effectExtent l="0" t="0" r="0" b="0"/>
-            <wp:docPr id="5" name="Picture 5"/>
-            <wp:cNvGraphicFramePr>
-              <a:graphicFrameLocks xmlns:a="http://schemas.openxmlformats.org/drawingml/2006/main" noChangeAspect="1"/>
-            </wp:cNvGraphicFramePr>
-            <a:graphic xmlns:a="http://schemas.openxmlformats.org/drawingml/2006/main">
-              <a:graphicData uri="http://schemas.openxmlformats.org/drawingml/2006/picture">
-                <pic:pic xmlns:pic="http://schemas.openxmlformats.org/drawingml/2006/picture">
-                  <pic:nvPicPr>
-                    <pic:cNvPr id="5" name="T_one_pix_after_PCA.png"/>
                     <pic:cNvPicPr/>
                   </pic:nvPicPr>
                   <pic:blipFill>
@@ -417,11 +394,12 @@
       </w:r>
     </w:p>
     <w:p>
-      <w:bookmarkStart w:id="0" w:name="_GoBack"/>
-      <w:bookmarkEnd w:id="0"/>
+      <w:pPr>
+        <w:jc w:val="both"/>
+      </w:pPr>
       <w:r>
         <w:lastRenderedPageBreak/>
-        <w:t>Difference between original Truth image and the one reconstructed using 5 eigenvectors</w:t>
+        <w:t>Reconstruction of mean spectra of the image using 5 eigenvectors</w:t>
       </w:r>
     </w:p>
     <w:p>
@@ -436,7 +414,7 @@
           <wp:inline distT="0" distB="0" distL="0" distR="0">
             <wp:extent cx="4809744" cy="3602736"/>
             <wp:effectExtent l="0" t="0" r="0" b="0"/>
-            <wp:docPr id="6" name="Picture 6"/>
+            <wp:docPr id="5" name="Picture 5"/>
             <wp:cNvGraphicFramePr>
               <a:graphicFrameLocks xmlns:a="http://schemas.openxmlformats.org/drawingml/2006/main" noChangeAspect="1"/>
             </wp:cNvGraphicFramePr>
@@ -444,7 +422,7 @@
               <a:graphicData uri="http://schemas.openxmlformats.org/drawingml/2006/picture">
                 <pic:pic xmlns:pic="http://schemas.openxmlformats.org/drawingml/2006/picture">
                   <pic:nvPicPr>
-                    <pic:cNvPr id="6" name="dE_heatmap_after_PCA.png"/>
+                    <pic:cNvPr id="5" name="T_one_pix_after_PCA.png"/>
                     <pic:cNvPicPr/>
                   </pic:nvPicPr>
                   <pic:blipFill>
@@ -476,6 +454,13 @@
       </w:r>
     </w:p>
     <w:p>
+      <w:bookmarkStart w:id="0" w:name="_GoBack"/>
+      <w:bookmarkEnd w:id="0"/>
+      <w:r>
+        <w:t>Difference between original Truth image and the one reconstructed using 5 eigenvectors</w:t>
+      </w:r>
+    </w:p>
+    <w:p>
       <w:pPr>
         <w:jc w:val="center"/>
       </w:pPr>
@@ -483,6 +468,58 @@
         <w:rPr>
           <w:noProof/>
         </w:rPr>
+        <w:drawing>
+          <wp:inline distT="0" distB="0" distL="0" distR="0">
+            <wp:extent cx="4809744" cy="3602736"/>
+            <wp:effectExtent l="0" t="0" r="0" b="0"/>
+            <wp:docPr id="6" name="Picture 6"/>
+            <wp:cNvGraphicFramePr>
+              <a:graphicFrameLocks xmlns:a="http://schemas.openxmlformats.org/drawingml/2006/main" noChangeAspect="1"/>
+            </wp:cNvGraphicFramePr>
+            <a:graphic xmlns:a="http://schemas.openxmlformats.org/drawingml/2006/main">
+              <a:graphicData uri="http://schemas.openxmlformats.org/drawingml/2006/picture">
+                <pic:pic xmlns:pic="http://schemas.openxmlformats.org/drawingml/2006/picture">
+                  <pic:nvPicPr>
+                    <pic:cNvPr id="6" name="dE_heatmap_after_PCA.png"/>
+                    <pic:cNvPicPr/>
+                  </pic:nvPicPr>
+                  <pic:blipFill>
+                    <a:blip r:embed="rId11">
+                      <a:extLst>
+                        <a:ext uri="{28A0092B-C50C-407E-A947-70E740481C1C}">
+                          <a14:useLocalDpi xmlns:a14="http://schemas.microsoft.com/office/drawing/2010/main" val="0"/>
+                        </a:ext>
+                      </a:extLst>
+                    </a:blip>
+                    <a:stretch>
+                      <a:fillRect/>
+                    </a:stretch>
+                  </pic:blipFill>
+                  <pic:spPr>
+                    <a:xfrm>
+                      <a:off x="0" y="0"/>
+                      <a:ext cx="4809744" cy="3602736"/>
+                    </a:xfrm>
+                    <a:prstGeom prst="rect">
+                      <a:avLst/>
+                    </a:prstGeom>
+                  </pic:spPr>
+                </pic:pic>
+              </a:graphicData>
+            </a:graphic>
+          </wp:inline>
+        </w:drawing>
+      </w:r>
+    </w:p>
+    <w:p>
+      <w:pPr>
+        <w:jc w:val="center"/>
+      </w:pPr>
+      <w:r>
+        <w:rPr>
+          <w:noProof/>
+        </w:rPr>
+        <w:lastRenderedPageBreak/>
         <w:drawing>
           <wp:inline distT="0" distB="0" distL="0" distR="0">
             <wp:extent cx="4809744" cy="3602736"/>
@@ -499,7 +536,7 @@
                     <pic:cNvPicPr/>
                   </pic:nvPicPr>
                   <pic:blipFill>
-                    <a:blip r:embed="rId11">
+                    <a:blip r:embed="rId12">
                       <a:extLst>
                         <a:ext uri="{28A0092B-C50C-407E-A947-70E740481C1C}">
                           <a14:useLocalDpi xmlns:a14="http://schemas.microsoft.com/office/drawing/2010/main" val="0"/>

</xml_diff>